<commit_message>
Diagrama de Estados - Solicitud de Reposición y Modelo de dominio
</commit_message>
<xml_diff>
--- a/01 - Modelo de Dominio/Modelo de Dominio de Central.docx
+++ b/01 - Modelo de Dominio/Modelo de Dominio de Central.docx
@@ -1,6 +1,6 @@
 
 <file path=word/document.xml><?xml version="1.0" encoding="utf-8"?>
-<w:document xmlns:ve="http://schemas.openxmlformats.org/markup-compatibility/2006" xmlns:o="urn:schemas-microsoft-com:office:office" xmlns:r="http://schemas.openxmlformats.org/officeDocument/2006/relationships" xmlns:m="http://schemas.openxmlformats.org/officeDocument/2006/math" xmlns:v="urn:schemas-microsoft-com:vml" xmlns:wp="http://schemas.openxmlformats.org/drawingml/2006/wordprocessingDrawing" xmlns:w10="urn:schemas-microsoft-com:office:word" xmlns:w="http://schemas.openxmlformats.org/wordprocessingml/2006/main" xmlns:wne="http://schemas.microsoft.com/office/word/2006/wordml">
+<w:document xmlns:wpc="http://schemas.microsoft.com/office/word/2010/wordprocessingCanvas" xmlns:mc="http://schemas.openxmlformats.org/markup-compatibility/2006" xmlns:o="urn:schemas-microsoft-com:office:office" xmlns:r="http://schemas.openxmlformats.org/officeDocument/2006/relationships" xmlns:m="http://schemas.openxmlformats.org/officeDocument/2006/math" xmlns:v="urn:schemas-microsoft-com:vml" xmlns:wp14="http://schemas.microsoft.com/office/word/2010/wordprocessingDrawing" xmlns:wp="http://schemas.openxmlformats.org/drawingml/2006/wordprocessingDrawing" xmlns:w10="urn:schemas-microsoft-com:office:word" xmlns:w="http://schemas.openxmlformats.org/wordprocessingml/2006/main" xmlns:w14="http://schemas.microsoft.com/office/word/2010/wordml" xmlns:wpg="http://schemas.microsoft.com/office/word/2010/wordprocessingGroup" xmlns:wpi="http://schemas.microsoft.com/office/word/2010/wordprocessingInk" xmlns:wne="http://schemas.microsoft.com/office/word/2006/wordml" xmlns:wps="http://schemas.microsoft.com/office/word/2010/wordprocessingShape" mc:Ignorable="w14 wp14">
   <w:body>
     <w:p>
       <w:pPr>
@@ -12,6 +12,8 @@
           <w:szCs w:val="32"/>
         </w:rPr>
       </w:pPr>
+      <w:bookmarkStart w:id="0" w:name="_GoBack"/>
+      <w:bookmarkEnd w:id="0"/>
       <w:r>
         <w:rPr>
           <w:rFonts w:ascii="Arial Black" w:hAnsi="Arial Black"/>
@@ -22,137 +24,11 @@
         <w:t>Modelo de Dominio de Central</w:t>
       </w:r>
     </w:p>
+    <w:p/>
     <w:p>
       <w:pPr>
-        <w:rPr>
-          <w:rFonts w:ascii="Arial Black" w:hAnsi="Arial Black"/>
-          <w:b/>
-          <w:color w:val="FF0000"/>
-          <w:sz w:val="32"/>
-          <w:szCs w:val="32"/>
-        </w:rPr>
+        <w:jc w:val="center"/>
       </w:pPr>
-      <w:proofErr w:type="spellStart"/>
-      <w:r>
-        <w:rPr>
-          <w:rFonts w:ascii="Arial Black" w:hAnsi="Arial Black"/>
-          <w:b/>
-          <w:color w:val="FF0000"/>
-          <w:sz w:val="32"/>
-          <w:szCs w:val="32"/>
-        </w:rPr>
-        <w:t>Doubts</w:t>
-      </w:r>
-      <w:proofErr w:type="spellEnd"/>
-      <w:r>
-        <w:rPr>
-          <w:rFonts w:ascii="Arial Black" w:hAnsi="Arial Black"/>
-          <w:b/>
-          <w:color w:val="FF0000"/>
-          <w:sz w:val="32"/>
-          <w:szCs w:val="32"/>
-        </w:rPr>
-        <w:t xml:space="preserve">: </w:t>
-      </w:r>
-    </w:p>
-    <w:p>
-      <w:pPr>
-        <w:rPr>
-          <w:rFonts w:ascii="Arial Black" w:hAnsi="Arial Black"/>
-          <w:b/>
-          <w:color w:val="FF0000"/>
-          <w:sz w:val="32"/>
-          <w:szCs w:val="32"/>
-        </w:rPr>
-      </w:pPr>
-      <w:r>
-        <w:rPr>
-          <w:rFonts w:ascii="Arial Black" w:hAnsi="Arial Black"/>
-          <w:b/>
-          <w:color w:val="FF0000"/>
-          <w:sz w:val="32"/>
-          <w:szCs w:val="32"/>
-        </w:rPr>
-        <w:t xml:space="preserve">* </w:t>
-      </w:r>
-      <w:proofErr w:type="gramStart"/>
-      <w:r>
-        <w:rPr>
-          <w:rFonts w:ascii="Arial Black" w:hAnsi="Arial Black"/>
-          <w:b/>
-          <w:color w:val="FF0000"/>
-          <w:sz w:val="32"/>
-          <w:szCs w:val="32"/>
-        </w:rPr>
-        <w:t>que</w:t>
-      </w:r>
-      <w:proofErr w:type="gramEnd"/>
-      <w:r>
-        <w:rPr>
-          <w:rFonts w:ascii="Arial Black" w:hAnsi="Arial Black"/>
-          <w:b/>
-          <w:color w:val="FF0000"/>
-          <w:sz w:val="32"/>
-          <w:szCs w:val="32"/>
-        </w:rPr>
-        <w:t xml:space="preserve"> significa sucursal en central?</w:t>
-      </w:r>
-    </w:p>
-    <w:p>
-      <w:pPr>
-        <w:rPr>
-          <w:rFonts w:ascii="Arial Black" w:hAnsi="Arial Black"/>
-          <w:b/>
-          <w:color w:val="FF0000"/>
-          <w:sz w:val="32"/>
-          <w:szCs w:val="32"/>
-        </w:rPr>
-      </w:pPr>
-      <w:r>
-        <w:rPr>
-          <w:rFonts w:ascii="Arial Black" w:hAnsi="Arial Black"/>
-          <w:b/>
-          <w:color w:val="FF0000"/>
-          <w:sz w:val="32"/>
-          <w:szCs w:val="32"/>
-        </w:rPr>
-        <w:t xml:space="preserve">* </w:t>
-      </w:r>
-      <w:r>
-        <w:rPr>
-          <w:rFonts w:ascii="Arial Black" w:hAnsi="Arial Black"/>
-          <w:b/>
-          <w:color w:val="FF0000"/>
-          <w:sz w:val="32"/>
-          <w:szCs w:val="32"/>
-        </w:rPr>
-        <w:t>Hay 2 remitos, uno del proveedor y el otro interno que es para entregarle los guardapolvos</w:t>
-      </w:r>
-    </w:p>
-    <w:p>
-      <w:pPr>
-        <w:rPr>
-          <w:rFonts w:ascii="Arial Black" w:hAnsi="Arial Black"/>
-          <w:b/>
-          <w:color w:val="FF0000"/>
-          <w:sz w:val="32"/>
-          <w:szCs w:val="32"/>
-        </w:rPr>
-      </w:pPr>
-      <w:r>
-        <w:rPr>
-          <w:rFonts w:ascii="Arial Black" w:hAnsi="Arial Black"/>
-          <w:b/>
-          <w:color w:val="FF0000"/>
-          <w:sz w:val="32"/>
-          <w:szCs w:val="32"/>
-        </w:rPr>
-        <w:t>* cual es el enlace entre depósitos y logística?</w:t>
-      </w:r>
-    </w:p>
-    <w:p/>
-    <w:p>
-      <w:bookmarkStart w:id="0" w:name="_GoBack"/>
       <w:r>
         <w:rPr>
           <w:noProof/>
@@ -160,9 +36,9 @@
         </w:rPr>
         <w:drawing>
           <wp:inline distT="0" distB="0" distL="0" distR="0">
-            <wp:extent cx="6185646" cy="3615070"/>
-            <wp:effectExtent l="0" t="0" r="5715" b="4445"/>
-            <wp:docPr id="1" name="Imagen 1"/>
+            <wp:extent cx="6119606" cy="3530009"/>
+            <wp:effectExtent l="0" t="0" r="0" b="0"/>
+            <wp:docPr id="2" name="Imagen 2"/>
             <wp:cNvGraphicFramePr>
               <a:graphicFrameLocks xmlns:a="http://schemas.openxmlformats.org/drawingml/2006/main" noChangeAspect="1"/>
             </wp:cNvGraphicFramePr>
@@ -176,10 +52,10 @@
                     </pic:cNvPicPr>
                   </pic:nvPicPr>
                   <pic:blipFill>
-                    <a:blip r:embed="rId4">
+                    <a:blip r:embed="rId5">
                       <a:extLst>
                         <a:ext uri="{28A0092B-C50C-407E-A947-70E740481C1C}">
-                          <a14:useLocalDpi xmlns:a14="http://schemas.microsoft.com/office/drawing/2010/main" xmlns:wps="http://schemas.microsoft.com/office/word/2010/wordprocessingShape" xmlns:wpi="http://schemas.microsoft.com/office/word/2010/wordprocessingInk" xmlns:wpg="http://schemas.microsoft.com/office/word/2010/wordprocessingGroup" xmlns:w14="http://schemas.microsoft.com/office/word/2010/wordml" xmlns:w="http://schemas.openxmlformats.org/wordprocessingml/2006/main" xmlns:w10="urn:schemas-microsoft-com:office:word" xmlns:wp14="http://schemas.microsoft.com/office/word/2010/wordprocessingDrawing" xmlns:v="urn:schemas-microsoft-com:vml" xmlns:o="urn:schemas-microsoft-com:office:office" xmlns:mc="http://schemas.openxmlformats.org/markup-compatibility/2006" xmlns:wpc="http://schemas.microsoft.com/office/word/2010/wordprocessingCanvas" xmlns="" val="0"/>
+                          <a14:useLocalDpi xmlns:a14="http://schemas.microsoft.com/office/drawing/2010/main" val="0"/>
                         </a:ext>
                       </a:extLst>
                     </a:blip>
@@ -191,7 +67,7 @@
                   <pic:spPr bwMode="auto">
                     <a:xfrm>
                       <a:off x="0" y="0"/>
-                      <a:ext cx="6185516" cy="3614994"/>
+                      <a:ext cx="6123401" cy="3532198"/>
                     </a:xfrm>
                     <a:prstGeom prst="rect">
                       <a:avLst/>
@@ -207,11 +83,10 @@
           </wp:inline>
         </w:drawing>
       </w:r>
-      <w:bookmarkEnd w:id="0"/>
     </w:p>
     <w:sectPr>
       <w:pgSz w:w="12240" w:h="15840"/>
-      <w:pgMar w:top="1417" w:right="1701" w:bottom="1417" w:left="1701" w:header="708" w:footer="708" w:gutter="0"/>
+      <w:pgMar w:top="720" w:right="720" w:bottom="720" w:left="720" w:header="708" w:footer="708" w:gutter="0"/>
       <w:cols w:space="708"/>
       <w:docGrid w:linePitch="360"/>
     </w:sectPr>
@@ -220,7 +95,7 @@
 </file>
 
 <file path=word/styles.xml><?xml version="1.0" encoding="utf-8"?>
-<w:styles xmlns:r="http://schemas.openxmlformats.org/officeDocument/2006/relationships" xmlns:w="http://schemas.openxmlformats.org/wordprocessingml/2006/main">
+<w:styles xmlns:mc="http://schemas.openxmlformats.org/markup-compatibility/2006" xmlns:r="http://schemas.openxmlformats.org/officeDocument/2006/relationships" xmlns:w="http://schemas.openxmlformats.org/wordprocessingml/2006/main" xmlns:w14="http://schemas.microsoft.com/office/word/2010/wordml" mc:Ignorable="w14">
   <w:docDefaults>
     <w:rPrDefault>
       <w:rPr>
@@ -391,7 +266,6 @@
     <w:uiPriority w:val="99"/>
     <w:semiHidden/>
     <w:unhideWhenUsed/>
-    <w:qFormat/>
     <w:tblPr>
       <w:tblInd w:w="0" w:type="dxa"/>
       <w:tblCellMar>

</xml_diff>

<commit_message>
Modelo de Dominio de Central
Agregué el archivo Enterprice Arquitect
</commit_message>
<xml_diff>
--- a/01 - Modelo de Dominio/Modelo de Dominio de Central.docx
+++ b/01 - Modelo de Dominio/Modelo de Dominio de Central.docx
@@ -34,9 +34,9 @@
         </w:rPr>
         <w:drawing>
           <wp:inline distT="0" distB="0" distL="0" distR="0">
-            <wp:extent cx="6847205" cy="4295775"/>
+            <wp:extent cx="5614035" cy="5943600"/>
             <wp:effectExtent l="0" t="0" r="0" b="0"/>
-            <wp:docPr id="1" name="Imagen 1"/>
+            <wp:docPr id="3" name="Imagen 3"/>
             <wp:cNvGraphicFramePr>
               <a:graphicFrameLocks xmlns:a="http://schemas.openxmlformats.org/drawingml/2006/main" noChangeAspect="1"/>
             </wp:cNvGraphicFramePr>
@@ -65,7 +65,7 @@
                   <pic:spPr bwMode="auto">
                     <a:xfrm>
                       <a:off x="0" y="0"/>
-                      <a:ext cx="6847205" cy="4295775"/>
+                      <a:ext cx="5614035" cy="5943600"/>
                     </a:xfrm>
                     <a:prstGeom prst="rect">
                       <a:avLst/>
@@ -83,6 +83,11 @@
       </w:r>
       <w:bookmarkStart w:id="0" w:name="_GoBack"/>
       <w:bookmarkEnd w:id="0"/>
+    </w:p>
+    <w:p>
+      <w:pPr>
+        <w:jc w:val="center"/>
+      </w:pPr>
     </w:p>
     <w:sectPr>
       <w:pgSz w:w="12240" w:h="15840"/>

</xml_diff>